<commit_message>
Back up Apple Inc worksheets
</commit_message>
<xml_diff>
--- a/Geometry/7-Analytic-Geometry/0207HW_Segal-revenue-analysis.docx
+++ b/Geometry/7-Analytic-Geometry/0207HW_Segal-revenue-analysis.docx
@@ -451,7 +451,6 @@
         <w:rPr>
           <w:rFonts w:ascii="Times New Roman" w:hAnsi="Times New Roman" w:cs="Times New Roman"/>
         </w:rPr>
-        <w:lastRenderedPageBreak/>
         <w:br/>
       </w:r>
     </w:p>
@@ -470,6 +469,7 @@
         <w:rPr>
           <w:rFonts w:ascii="Times New Roman" w:hAnsi="Times New Roman" w:cs="Times New Roman"/>
         </w:rPr>
+        <w:lastRenderedPageBreak/>
         <w:t xml:space="preserve">Can you </w:t>
       </w:r>
       <w:r>
@@ -530,8 +530,6 @@
           </wp:inline>
         </w:drawing>
       </w:r>
-      <w:bookmarkStart w:id="0" w:name="_GoBack"/>
-      <w:bookmarkEnd w:id="0"/>
     </w:p>
     <w:p>
       <w:pPr>
@@ -693,13 +691,39 @@
           <w:rFonts w:ascii="Times New Roman" w:hAnsi="Times New Roman" w:cs="Times New Roman"/>
         </w:rPr>
       </w:pPr>
-    </w:p>
-    <w:p>
-      <w:pPr>
-        <w:rPr>
-          <w:rFonts w:ascii="Times New Roman" w:hAnsi="Times New Roman" w:cs="Times New Roman"/>
-        </w:rPr>
-      </w:pPr>
+      <w:r>
+        <w:rPr>
+          <w:rFonts w:ascii="Times New Roman" w:hAnsi="Times New Roman" w:cs="Times New Roman"/>
+          <w:b/>
+        </w:rPr>
+        <w:lastRenderedPageBreak/>
+        <w:t>Classwork:</w:t>
+      </w:r>
+      <w:r>
+        <w:rPr>
+          <w:rFonts w:ascii="Times New Roman" w:hAnsi="Times New Roman" w:cs="Times New Roman"/>
+        </w:rPr>
+        <w:t xml:space="preserve"> </w:t>
+      </w:r>
+      <w:r>
+        <w:rPr>
+          <w:rFonts w:ascii="Times New Roman" w:hAnsi="Times New Roman" w:cs="Times New Roman"/>
+        </w:rPr>
+        <w:t xml:space="preserve">Financial mathematics, slope &amp; </w:t>
+      </w:r>
+      <w:r>
+        <w:rPr>
+          <w:rFonts w:ascii="Times New Roman" w:hAnsi="Times New Roman" w:cs="Times New Roman"/>
+          <w:i/>
+        </w:rPr>
+        <w:t>y</w:t>
+      </w:r>
+      <w:r>
+        <w:rPr>
+          <w:rFonts w:ascii="Times New Roman" w:hAnsi="Times New Roman" w:cs="Times New Roman"/>
+        </w:rPr>
+        <w:t>-intercept</w:t>
+      </w:r>
     </w:p>
     <w:p>
       <w:pPr>
@@ -711,354 +735,1021 @@
       <w:r>
         <w:rPr>
           <w:rFonts w:ascii="Times New Roman" w:hAnsi="Times New Roman" w:cs="Times New Roman"/>
+          <w:b/>
+        </w:rPr>
+        <w:t xml:space="preserve">Apple </w:t>
+      </w:r>
+      <w:r>
+        <w:rPr>
+          <w:rFonts w:ascii="Times New Roman" w:hAnsi="Times New Roman" w:cs="Times New Roman"/>
+          <w:b/>
+        </w:rPr>
+        <w:t>Incorporated</w:t>
+      </w:r>
+      <w:r>
+        <w:rPr>
+          <w:rFonts w:ascii="Times New Roman" w:hAnsi="Times New Roman" w:cs="Times New Roman"/>
+        </w:rPr>
+        <w:t xml:space="preserve"> (simplified example, actual figures are on the second page)</w:t>
+      </w:r>
+    </w:p>
+    <w:p>
+      <w:pPr>
+        <w:rPr>
+          <w:rFonts w:ascii="Times New Roman" w:hAnsi="Times New Roman" w:cs="Times New Roman"/>
+        </w:rPr>
+      </w:pPr>
+      <w:r>
+        <w:rPr>
+          <w:rFonts w:ascii="Times New Roman" w:hAnsi="Times New Roman" w:cs="Times New Roman"/>
+        </w:rPr>
+        <w:t xml:space="preserve">Apple </w:t>
+      </w:r>
+      <w:r>
+        <w:rPr>
+          <w:rFonts w:ascii="Times New Roman" w:hAnsi="Times New Roman" w:cs="Times New Roman"/>
+          <w:i/>
+        </w:rPr>
+        <w:t>sales</w:t>
+      </w:r>
+      <w:r>
+        <w:rPr>
+          <w:rFonts w:ascii="Times New Roman" w:hAnsi="Times New Roman" w:cs="Times New Roman"/>
+        </w:rPr>
+        <w:t xml:space="preserve"> are expected to be $250</w:t>
+      </w:r>
+      <w:r>
+        <w:rPr>
+          <w:rFonts w:ascii="Times New Roman" w:hAnsi="Times New Roman" w:cs="Times New Roman"/>
+        </w:rPr>
+        <w:t xml:space="preserve"> billion next year</w:t>
+      </w:r>
+      <w:r>
+        <w:rPr>
+          <w:rFonts w:ascii="Times New Roman" w:hAnsi="Times New Roman" w:cs="Times New Roman"/>
+        </w:rPr>
+        <w:t xml:space="preserve">. </w:t>
+      </w:r>
+      <w:r>
+        <w:rPr>
+          <w:rFonts w:ascii="Times New Roman" w:hAnsi="Times New Roman" w:cs="Times New Roman"/>
+        </w:rPr>
+        <w:t xml:space="preserve">The </w:t>
+      </w:r>
+      <w:r>
+        <w:rPr>
+          <w:rFonts w:ascii="Times New Roman" w:hAnsi="Times New Roman" w:cs="Times New Roman"/>
+          <w:i/>
+        </w:rPr>
+        <w:t>cost</w:t>
+      </w:r>
+      <w:r>
+        <w:rPr>
+          <w:rFonts w:ascii="Times New Roman" w:hAnsi="Times New Roman" w:cs="Times New Roman"/>
+        </w:rPr>
+        <w:t xml:space="preserve"> to manufacture all those </w:t>
+      </w:r>
+      <w:proofErr w:type="spellStart"/>
+      <w:r>
+        <w:rPr>
+          <w:rFonts w:ascii="Times New Roman" w:hAnsi="Times New Roman" w:cs="Times New Roman"/>
+        </w:rPr>
+        <w:t>iphones</w:t>
+      </w:r>
+      <w:proofErr w:type="spellEnd"/>
+      <w:r>
+        <w:rPr>
+          <w:rFonts w:ascii="Times New Roman" w:hAnsi="Times New Roman" w:cs="Times New Roman"/>
+        </w:rPr>
+        <w:t xml:space="preserve">, </w:t>
+      </w:r>
+      <w:proofErr w:type="spellStart"/>
+      <w:r>
+        <w:rPr>
+          <w:rFonts w:ascii="Times New Roman" w:hAnsi="Times New Roman" w:cs="Times New Roman"/>
+        </w:rPr>
+        <w:t>ipads</w:t>
+      </w:r>
+      <w:proofErr w:type="spellEnd"/>
+      <w:r>
+        <w:rPr>
+          <w:rFonts w:ascii="Times New Roman" w:hAnsi="Times New Roman" w:cs="Times New Roman"/>
+        </w:rPr>
+        <w:t xml:space="preserve">, </w:t>
+      </w:r>
+      <w:proofErr w:type="spellStart"/>
+      <w:r>
+        <w:rPr>
+          <w:rFonts w:ascii="Times New Roman" w:hAnsi="Times New Roman" w:cs="Times New Roman"/>
+        </w:rPr>
+        <w:t>airpods</w:t>
+      </w:r>
+      <w:proofErr w:type="spellEnd"/>
+      <w:r>
+        <w:rPr>
+          <w:rFonts w:ascii="Times New Roman" w:hAnsi="Times New Roman" w:cs="Times New Roman"/>
+        </w:rPr>
+        <w:t xml:space="preserve"> and </w:t>
+      </w:r>
+      <w:proofErr w:type="spellStart"/>
+      <w:r>
+        <w:rPr>
+          <w:rFonts w:ascii="Times New Roman" w:hAnsi="Times New Roman" w:cs="Times New Roman"/>
+        </w:rPr>
+        <w:t>macbooks</w:t>
+      </w:r>
+      <w:proofErr w:type="spellEnd"/>
+      <w:r>
+        <w:rPr>
+          <w:rFonts w:ascii="Times New Roman" w:hAnsi="Times New Roman" w:cs="Times New Roman"/>
+        </w:rPr>
+        <w:t xml:space="preserve"> is expected to be $150 billion.</w:t>
+      </w:r>
+    </w:p>
+    <w:p>
+      <w:pPr>
+        <w:pStyle w:val="ListParagraph"/>
+        <w:numPr>
+          <w:ilvl w:val="0"/>
+          <w:numId w:val="3"/>
+        </w:numPr>
+        <w:rPr>
+          <w:rFonts w:ascii="Times New Roman" w:hAnsi="Times New Roman" w:cs="Times New Roman"/>
+        </w:rPr>
+      </w:pPr>
+      <w:r>
+        <w:rPr>
+          <w:rFonts w:ascii="Times New Roman" w:hAnsi="Times New Roman" w:cs="Times New Roman"/>
+        </w:rPr>
+        <w:t>What should Apple’s gross profit be?</w:t>
+      </w:r>
+    </w:p>
+    <w:p>
+      <w:pPr>
+        <w:rPr>
+          <w:rFonts w:ascii="Times New Roman" w:hAnsi="Times New Roman" w:cs="Times New Roman"/>
+        </w:rPr>
+      </w:pPr>
+    </w:p>
+    <w:p>
+      <w:pPr>
+        <w:rPr>
+          <w:rFonts w:ascii="Times New Roman" w:hAnsi="Times New Roman" w:cs="Times New Roman"/>
+        </w:rPr>
+      </w:pPr>
+      <w:r>
+        <w:rPr>
+          <w:rFonts w:ascii="Times New Roman" w:hAnsi="Times New Roman" w:cs="Times New Roman"/>
+        </w:rPr>
+        <w:t>The cost of stores, employees, research advert</w:t>
+      </w:r>
+      <w:r>
+        <w:rPr>
+          <w:rFonts w:ascii="Times New Roman" w:hAnsi="Times New Roman" w:cs="Times New Roman"/>
+        </w:rPr>
+        <w:t>ising, etc. is expected to be $3</w:t>
+      </w:r>
+      <w:r>
+        <w:rPr>
+          <w:rFonts w:ascii="Times New Roman" w:hAnsi="Times New Roman" w:cs="Times New Roman"/>
+        </w:rPr>
+        <w:t xml:space="preserve">5 billion. These are </w:t>
+      </w:r>
+      <w:r>
+        <w:rPr>
+          <w:rFonts w:ascii="Times New Roman" w:hAnsi="Times New Roman" w:cs="Times New Roman"/>
+          <w:i/>
           <w:u w:val="single"/>
         </w:rPr>
-        <w:t>Example to go through on the board</w:t>
-      </w:r>
-    </w:p>
-    <w:p>
-      <w:pPr>
-        <w:rPr>
-          <w:rFonts w:ascii="Times New Roman" w:hAnsi="Times New Roman" w:cs="Times New Roman"/>
-        </w:rPr>
-      </w:pPr>
-      <w:r>
-        <w:rPr>
-          <w:rFonts w:ascii="Times New Roman" w:hAnsi="Times New Roman" w:cs="Times New Roman"/>
-        </w:rPr>
-        <w:t>Apple sales are expected to be $250</w:t>
-      </w:r>
-      <w:r>
-        <w:rPr>
-          <w:rFonts w:ascii="Times New Roman" w:hAnsi="Times New Roman" w:cs="Times New Roman"/>
-        </w:rPr>
-        <w:t xml:space="preserve"> billion next year</w:t>
-      </w:r>
-    </w:p>
-    <w:p>
-      <w:pPr>
-        <w:rPr>
-          <w:rFonts w:ascii="Times New Roman" w:hAnsi="Times New Roman" w:cs="Times New Roman"/>
-        </w:rPr>
-      </w:pPr>
-      <w:r>
-        <w:rPr>
-          <w:rFonts w:ascii="Times New Roman" w:hAnsi="Times New Roman" w:cs="Times New Roman"/>
-        </w:rPr>
-        <w:t xml:space="preserve">The cost to manufacture all those </w:t>
+        <w:t>operating expenses</w:t>
+      </w:r>
+      <w:r>
+        <w:rPr>
+          <w:rFonts w:ascii="Times New Roman" w:hAnsi="Times New Roman" w:cs="Times New Roman"/>
+        </w:rPr>
+        <w:t>.</w:t>
+      </w:r>
+    </w:p>
+    <w:p>
+      <w:pPr>
+        <w:pStyle w:val="ListParagraph"/>
+        <w:numPr>
+          <w:ilvl w:val="0"/>
+          <w:numId w:val="3"/>
+        </w:numPr>
+        <w:rPr>
+          <w:rFonts w:ascii="Times New Roman" w:hAnsi="Times New Roman" w:cs="Times New Roman"/>
+        </w:rPr>
+      </w:pPr>
+      <w:r>
+        <w:rPr>
+          <w:rFonts w:ascii="Times New Roman" w:hAnsi="Times New Roman" w:cs="Times New Roman"/>
+        </w:rPr>
+        <w:t xml:space="preserve">How much </w:t>
+      </w:r>
+      <w:r>
+        <w:rPr>
+          <w:rFonts w:ascii="Times New Roman" w:hAnsi="Times New Roman" w:cs="Times New Roman"/>
+          <w:i/>
+        </w:rPr>
+        <w:t>operating profit</w:t>
+      </w:r>
+      <w:r>
+        <w:rPr>
+          <w:rFonts w:ascii="Times New Roman" w:hAnsi="Times New Roman" w:cs="Times New Roman"/>
+        </w:rPr>
+        <w:t xml:space="preserve"> will Apple make?</w:t>
+      </w:r>
+    </w:p>
+    <w:p>
+      <w:pPr>
+        <w:rPr>
+          <w:rFonts w:ascii="Times New Roman" w:hAnsi="Times New Roman" w:cs="Times New Roman"/>
+        </w:rPr>
+      </w:pPr>
+    </w:p>
+    <w:p>
+      <w:pPr>
+        <w:pStyle w:val="ListParagraph"/>
+        <w:numPr>
+          <w:ilvl w:val="0"/>
+          <w:numId w:val="3"/>
+        </w:numPr>
+        <w:rPr>
+          <w:rFonts w:ascii="Times New Roman" w:hAnsi="Times New Roman" w:cs="Times New Roman"/>
+        </w:rPr>
+      </w:pPr>
+      <w:r>
+        <w:rPr>
+          <w:rFonts w:ascii="Times New Roman" w:hAnsi="Times New Roman" w:cs="Times New Roman"/>
+        </w:rPr>
+        <w:t xml:space="preserve">If Apple pays </w:t>
+      </w:r>
+      <w:r>
+        <w:rPr>
+          <w:rFonts w:ascii="Times New Roman" w:hAnsi="Times New Roman" w:cs="Times New Roman"/>
+          <w:i/>
+        </w:rPr>
+        <w:t>taxes</w:t>
+      </w:r>
+      <w:r>
+        <w:rPr>
+          <w:rFonts w:ascii="Times New Roman" w:hAnsi="Times New Roman" w:cs="Times New Roman"/>
+        </w:rPr>
+        <w:t xml:space="preserve"> of 15%, how much </w:t>
+      </w:r>
+      <w:r>
+        <w:rPr>
+          <w:rFonts w:ascii="Times New Roman" w:hAnsi="Times New Roman" w:cs="Times New Roman"/>
+          <w:i/>
+          <w:u w:val="single"/>
+        </w:rPr>
+        <w:t>net profit</w:t>
+      </w:r>
+      <w:r>
+        <w:rPr>
+          <w:rFonts w:ascii="Times New Roman" w:hAnsi="Times New Roman" w:cs="Times New Roman"/>
+        </w:rPr>
+        <w:t xml:space="preserve"> will Apple make?</w:t>
+      </w:r>
+    </w:p>
+    <w:p>
+      <w:pPr>
+        <w:rPr>
+          <w:rFonts w:ascii="Times New Roman" w:hAnsi="Times New Roman" w:cs="Times New Roman"/>
+        </w:rPr>
+      </w:pPr>
+    </w:p>
+    <w:p>
+      <w:pPr>
+        <w:rPr>
+          <w:rFonts w:ascii="Times New Roman" w:hAnsi="Times New Roman" w:cs="Times New Roman"/>
+        </w:rPr>
+      </w:pPr>
+    </w:p>
+    <w:p>
+      <w:pPr>
+        <w:pStyle w:val="ListParagraph"/>
+        <w:numPr>
+          <w:ilvl w:val="0"/>
+          <w:numId w:val="3"/>
+        </w:numPr>
+        <w:rPr>
+          <w:rFonts w:ascii="Times New Roman" w:hAnsi="Times New Roman" w:cs="Times New Roman"/>
+        </w:rPr>
+      </w:pPr>
+      <w:r>
+        <w:rPr>
+          <w:rFonts w:ascii="Times New Roman" w:hAnsi="Times New Roman" w:cs="Times New Roman"/>
+        </w:rPr>
+        <w:t xml:space="preserve">Apple has 4.7 billion </w:t>
+      </w:r>
+      <w:r>
+        <w:rPr>
+          <w:rFonts w:ascii="Times New Roman" w:hAnsi="Times New Roman" w:cs="Times New Roman"/>
+          <w:i/>
+        </w:rPr>
+        <w:t>shares</w:t>
+      </w:r>
+      <w:r>
+        <w:rPr>
+          <w:rFonts w:ascii="Times New Roman" w:hAnsi="Times New Roman" w:cs="Times New Roman"/>
+        </w:rPr>
+        <w:t xml:space="preserve">. How much of that net profit goes to each </w:t>
+      </w:r>
+      <w:r>
+        <w:rPr>
+          <w:rFonts w:ascii="Times New Roman" w:hAnsi="Times New Roman" w:cs="Times New Roman"/>
+          <w:i/>
+        </w:rPr>
+        <w:t>shareholder</w:t>
+      </w:r>
+      <w:r>
+        <w:rPr>
+          <w:rFonts w:ascii="Times New Roman" w:hAnsi="Times New Roman" w:cs="Times New Roman"/>
+        </w:rPr>
+        <w:t>?</w:t>
+      </w:r>
+    </w:p>
+    <w:p>
+      <w:pPr>
+        <w:rPr>
+          <w:rFonts w:ascii="Times New Roman" w:hAnsi="Times New Roman" w:cs="Times New Roman"/>
+        </w:rPr>
+      </w:pPr>
+    </w:p>
+    <w:p>
+      <w:pPr>
+        <w:rPr>
+          <w:rFonts w:ascii="Times New Roman" w:hAnsi="Times New Roman" w:cs="Times New Roman"/>
+        </w:rPr>
+      </w:pPr>
+    </w:p>
+    <w:p>
+      <w:pPr>
+        <w:rPr>
+          <w:rFonts w:ascii="Times New Roman" w:hAnsi="Times New Roman" w:cs="Times New Roman"/>
+        </w:rPr>
+      </w:pPr>
+    </w:p>
+    <w:p>
+      <w:pPr>
+        <w:pStyle w:val="ListParagraph"/>
+        <w:numPr>
+          <w:ilvl w:val="0"/>
+          <w:numId w:val="3"/>
+        </w:numPr>
+        <w:rPr>
+          <w:rFonts w:ascii="Times New Roman" w:hAnsi="Times New Roman" w:cs="Times New Roman"/>
+        </w:rPr>
+      </w:pPr>
+      <w:r>
+        <w:rPr>
+          <w:rFonts w:ascii="Times New Roman" w:hAnsi="Times New Roman" w:cs="Times New Roman"/>
+        </w:rPr>
+        <w:t>If Apple gives all of those profits to its shareholder</w:t>
+      </w:r>
+      <w:r>
+        <w:rPr>
+          <w:rFonts w:ascii="Times New Roman" w:hAnsi="Times New Roman" w:cs="Times New Roman"/>
+        </w:rPr>
+        <w:t>s</w:t>
+      </w:r>
+      <w:r>
+        <w:rPr>
+          <w:rFonts w:ascii="Times New Roman" w:hAnsi="Times New Roman" w:cs="Times New Roman"/>
+        </w:rPr>
+        <w:t xml:space="preserve">, how </w:t>
+      </w:r>
+      <w:r>
+        <w:rPr>
+          <w:rFonts w:ascii="Times New Roman" w:hAnsi="Times New Roman" w:cs="Times New Roman"/>
+        </w:rPr>
+        <w:t>many years will it take for Apple shareholders to get back the $175 the shares cost today?</w:t>
+      </w:r>
+    </w:p>
+    <w:p>
+      <w:pPr>
+        <w:rPr>
+          <w:rFonts w:ascii="Times New Roman" w:hAnsi="Times New Roman" w:cs="Times New Roman"/>
+        </w:rPr>
+      </w:pPr>
+      <w:r>
+        <w:rPr>
+          <w:rFonts w:ascii="Times New Roman" w:hAnsi="Times New Roman" w:cs="Times New Roman"/>
+        </w:rPr>
+        <w:br/>
+      </w:r>
+    </w:p>
+    <w:p>
+      <w:pPr>
+        <w:pStyle w:val="ListParagraph"/>
+        <w:numPr>
+          <w:ilvl w:val="0"/>
+          <w:numId w:val="3"/>
+        </w:numPr>
+        <w:rPr>
+          <w:rFonts w:ascii="Times New Roman" w:hAnsi="Times New Roman" w:cs="Times New Roman"/>
+        </w:rPr>
+      </w:pPr>
+      <w:r>
+        <w:rPr>
+          <w:rFonts w:ascii="Times New Roman" w:hAnsi="Times New Roman" w:cs="Times New Roman"/>
+        </w:rPr>
+        <w:t>Graph Apple’s operating profit (</w:t>
+      </w:r>
+      <w:r>
+        <w:rPr>
+          <w:rFonts w:ascii="Times New Roman" w:hAnsi="Times New Roman" w:cs="Times New Roman"/>
+          <w:i/>
+        </w:rPr>
+        <w:t>y</w:t>
+      </w:r>
+      <w:r>
+        <w:rPr>
+          <w:rFonts w:ascii="Times New Roman" w:hAnsi="Times New Roman" w:cs="Times New Roman"/>
+        </w:rPr>
+        <w:t>) as a function of sales (</w:t>
+      </w:r>
+      <w:r>
+        <w:rPr>
+          <w:rFonts w:ascii="Times New Roman" w:hAnsi="Times New Roman" w:cs="Times New Roman"/>
+          <w:i/>
+        </w:rPr>
+        <w:t>x</w:t>
+      </w:r>
+      <w:r>
+        <w:rPr>
+          <w:rFonts w:ascii="Times New Roman" w:hAnsi="Times New Roman" w:cs="Times New Roman"/>
+        </w:rPr>
+        <w:t>)</w:t>
+      </w:r>
+      <w:r>
+        <w:rPr>
+          <w:rFonts w:ascii="Times New Roman" w:hAnsi="Times New Roman" w:cs="Times New Roman"/>
+        </w:rPr>
+        <w:t xml:space="preserve">. Hint: plot two points, zero sales and $250 billion sales. What is the </w:t>
+      </w:r>
+      <w:r>
+        <w:rPr>
+          <w:rFonts w:ascii="Times New Roman" w:hAnsi="Times New Roman" w:cs="Times New Roman"/>
+          <w:i/>
+        </w:rPr>
+        <w:t>y</w:t>
+      </w:r>
+      <w:r>
+        <w:rPr>
+          <w:rFonts w:ascii="Times New Roman" w:hAnsi="Times New Roman" w:cs="Times New Roman"/>
+        </w:rPr>
+        <w:t>-intercept and what is the slope?</w:t>
+      </w:r>
+    </w:p>
+    <w:p>
+      <w:pPr>
+        <w:rPr>
+          <w:rFonts w:ascii="Times New Roman" w:hAnsi="Times New Roman" w:cs="Times New Roman"/>
+        </w:rPr>
+      </w:pPr>
+    </w:p>
+    <w:p>
+      <w:pPr>
+        <w:rPr>
+          <w:rFonts w:ascii="Times New Roman" w:hAnsi="Times New Roman" w:cs="Times New Roman"/>
+        </w:rPr>
+      </w:pPr>
+      <w:r>
+        <w:rPr>
+          <w:noProof/>
+        </w:rPr>
+        <mc:AlternateContent>
+          <mc:Choice Requires="wps">
+            <w:drawing>
+              <wp:anchor distT="0" distB="0" distL="114300" distR="114300" simplePos="0" relativeHeight="251661312" behindDoc="0" locked="0" layoutInCell="1" allowOverlap="1" wp14:anchorId="312B66F5" wp14:editId="499A5932">
+                <wp:simplePos x="0" y="0"/>
+                <wp:positionH relativeFrom="column">
+                  <wp:posOffset>332740</wp:posOffset>
+                </wp:positionH>
+                <wp:positionV relativeFrom="paragraph">
+                  <wp:posOffset>74083</wp:posOffset>
+                </wp:positionV>
+                <wp:extent cx="0" cy="2240280"/>
+                <wp:effectExtent l="63500" t="25400" r="38100" b="7620"/>
+                <wp:wrapNone/>
+                <wp:docPr id="3" name="Straight Arrow Connector 3"/>
+                <wp:cNvGraphicFramePr/>
+                <a:graphic xmlns:a="http://schemas.openxmlformats.org/drawingml/2006/main">
+                  <a:graphicData uri="http://schemas.microsoft.com/office/word/2010/wordprocessingShape">
+                    <wps:wsp>
+                      <wps:cNvCnPr/>
+                      <wps:spPr>
+                        <a:xfrm flipH="1" flipV="1">
+                          <a:off x="0" y="0"/>
+                          <a:ext cx="0" cy="2240280"/>
+                        </a:xfrm>
+                        <a:prstGeom prst="straightConnector1">
+                          <a:avLst/>
+                        </a:prstGeom>
+                        <a:ln>
+                          <a:tailEnd type="triangle"/>
+                        </a:ln>
+                      </wps:spPr>
+                      <wps:style>
+                        <a:lnRef idx="1">
+                          <a:schemeClr val="dk1"/>
+                        </a:lnRef>
+                        <a:fillRef idx="0">
+                          <a:schemeClr val="dk1"/>
+                        </a:fillRef>
+                        <a:effectRef idx="0">
+                          <a:schemeClr val="dk1"/>
+                        </a:effectRef>
+                        <a:fontRef idx="minor">
+                          <a:schemeClr val="tx1"/>
+                        </a:fontRef>
+                      </wps:style>
+                      <wps:bodyPr/>
+                    </wps:wsp>
+                  </a:graphicData>
+                </a:graphic>
+                <wp14:sizeRelH relativeFrom="margin">
+                  <wp14:pctWidth>0</wp14:pctWidth>
+                </wp14:sizeRelH>
+                <wp14:sizeRelV relativeFrom="margin">
+                  <wp14:pctHeight>0</wp14:pctHeight>
+                </wp14:sizeRelV>
+              </wp:anchor>
+            </w:drawing>
+          </mc:Choice>
+          <mc:Fallback>
+            <w:pict>
+              <v:shapetype w14:anchorId="7FE9AA5E" id="_x0000_t32" coordsize="21600,21600" o:spt="32" o:oned="t" path="m,l21600,21600e" filled="f">
+                <v:path arrowok="t" fillok="f" o:connecttype="none"/>
+                <o:lock v:ext="edit" shapetype="t"/>
+              </v:shapetype>
+              <v:shape id="Straight Arrow Connector 3" o:spid="_x0000_s1026" type="#_x0000_t32" style="position:absolute;margin-left:26.2pt;margin-top:5.85pt;width:0;height:176.4pt;flip:x y;z-index:251661312;visibility:visible;mso-wrap-style:square;mso-width-percent:0;mso-height-percent:0;mso-wrap-distance-left:9pt;mso-wrap-distance-top:0;mso-wrap-distance-right:9pt;mso-wrap-distance-bottom:0;mso-position-horizontal:absolute;mso-position-horizontal-relative:text;mso-position-vertical:absolute;mso-position-vertical-relative:text;mso-width-percent:0;mso-height-percent:0;mso-width-relative:margin;mso-height-relative:margin" o:gfxdata="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" strokecolor="black [3200]" strokeweight=".5pt">
+                <v:stroke endarrow="block" joinstyle="miter"/>
+              </v:shape>
+            </w:pict>
+          </mc:Fallback>
+        </mc:AlternateContent>
+      </w:r>
+    </w:p>
+    <w:p>
+      <w:pPr>
+        <w:rPr>
+          <w:rFonts w:ascii="Times New Roman" w:hAnsi="Times New Roman" w:cs="Times New Roman"/>
+        </w:rPr>
+      </w:pPr>
+    </w:p>
+    <w:p>
+      <w:pPr>
+        <w:rPr>
+          <w:rFonts w:ascii="Times New Roman" w:hAnsi="Times New Roman" w:cs="Times New Roman"/>
+        </w:rPr>
+      </w:pPr>
+      <w:r>
+        <w:rPr>
+          <w:rFonts w:ascii="Times New Roman" w:hAnsi="Times New Roman" w:cs="Times New Roman"/>
+          <w:noProof/>
+        </w:rPr>
+        <mc:AlternateContent>
+          <mc:Choice Requires="wps">
+            <w:drawing>
+              <wp:anchor distT="0" distB="0" distL="114300" distR="114300" simplePos="0" relativeHeight="251659264" behindDoc="0" locked="0" layoutInCell="1" allowOverlap="1" wp14:anchorId="3A1A045A" wp14:editId="415CB120">
+                <wp:simplePos x="0" y="0"/>
+                <wp:positionH relativeFrom="column">
+                  <wp:posOffset>338667</wp:posOffset>
+                </wp:positionH>
+                <wp:positionV relativeFrom="paragraph">
+                  <wp:posOffset>617220</wp:posOffset>
+                </wp:positionV>
+                <wp:extent cx="3044952" cy="0"/>
+                <wp:effectExtent l="0" t="63500" r="0" b="76200"/>
+                <wp:wrapNone/>
+                <wp:docPr id="2" name="Straight Arrow Connector 2"/>
+                <wp:cNvGraphicFramePr/>
+                <a:graphic xmlns:a="http://schemas.openxmlformats.org/drawingml/2006/main">
+                  <a:graphicData uri="http://schemas.microsoft.com/office/word/2010/wordprocessingShape">
+                    <wps:wsp>
+                      <wps:cNvCnPr/>
+                      <wps:spPr>
+                        <a:xfrm flipV="1">
+                          <a:off x="0" y="0"/>
+                          <a:ext cx="3044952" cy="0"/>
+                        </a:xfrm>
+                        <a:prstGeom prst="straightConnector1">
+                          <a:avLst/>
+                        </a:prstGeom>
+                        <a:ln>
+                          <a:tailEnd type="triangle"/>
+                        </a:ln>
+                      </wps:spPr>
+                      <wps:style>
+                        <a:lnRef idx="1">
+                          <a:schemeClr val="dk1"/>
+                        </a:lnRef>
+                        <a:fillRef idx="0">
+                          <a:schemeClr val="dk1"/>
+                        </a:fillRef>
+                        <a:effectRef idx="0">
+                          <a:schemeClr val="dk1"/>
+                        </a:effectRef>
+                        <a:fontRef idx="minor">
+                          <a:schemeClr val="tx1"/>
+                        </a:fontRef>
+                      </wps:style>
+                      <wps:bodyPr/>
+                    </wps:wsp>
+                  </a:graphicData>
+                </a:graphic>
+                <wp14:sizeRelH relativeFrom="margin">
+                  <wp14:pctWidth>0</wp14:pctWidth>
+                </wp14:sizeRelH>
+                <wp14:sizeRelV relativeFrom="margin">
+                  <wp14:pctHeight>0</wp14:pctHeight>
+                </wp14:sizeRelV>
+              </wp:anchor>
+            </w:drawing>
+          </mc:Choice>
+          <mc:Fallback>
+            <w:pict>
+              <v:shape w14:anchorId="2CD3F96B" id="Straight Arrow Connector 2" o:spid="_x0000_s1026" type="#_x0000_t32" style="position:absolute;margin-left:26.65pt;margin-top:48.6pt;width:239.75pt;height:0;flip:y;z-index:251659264;visibility:visible;mso-wrap-style:square;mso-width-percent:0;mso-height-percent:0;mso-wrap-distance-left:9pt;mso-wrap-distance-top:0;mso-wrap-distance-right:9pt;mso-wrap-distance-bottom:0;mso-position-horizontal:absolute;mso-position-horizontal-relative:text;mso-position-vertical:absolute;mso-position-vertical-relative:text;mso-width-percent:0;mso-height-percent:0;mso-width-relative:margin;mso-height-relative:margin" o:gfxdata="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" strokecolor="black [3200]" strokeweight=".5pt">
+                <v:stroke endarrow="block" joinstyle="miter"/>
+              </v:shape>
+            </w:pict>
+          </mc:Fallback>
+        </mc:AlternateContent>
+      </w:r>
+      <w:r>
+        <w:rPr>
+          <w:rFonts w:ascii="Times New Roman" w:hAnsi="Times New Roman" w:cs="Times New Roman"/>
+        </w:rPr>
+        <w:br w:type="page"/>
+      </w:r>
+    </w:p>
+    <w:p>
+      <w:pPr>
+        <w:rPr>
+          <w:rFonts w:ascii="Times New Roman" w:hAnsi="Times New Roman" w:cs="Times New Roman"/>
+        </w:rPr>
+      </w:pPr>
+      <w:r>
+        <w:rPr>
+          <w:rFonts w:ascii="Times New Roman" w:hAnsi="Times New Roman" w:cs="Times New Roman"/>
+        </w:rPr>
+        <w:lastRenderedPageBreak/>
+        <w:t>Apple Inc.’s Financial Reports (10-K)</w:t>
+      </w:r>
+    </w:p>
+    <w:p>
+      <w:pPr>
+        <w:rPr>
+          <w:rFonts w:ascii="Times New Roman" w:hAnsi="Times New Roman" w:cs="Times New Roman"/>
+        </w:rPr>
+      </w:pPr>
+      <w:r>
+        <w:rPr>
+          <w:rFonts w:ascii="Times New Roman" w:hAnsi="Times New Roman" w:cs="Times New Roman"/>
+          <w:noProof/>
+        </w:rPr>
+        <w:drawing>
+          <wp:inline distT="0" distB="0" distL="0" distR="0" wp14:anchorId="335EF63F" wp14:editId="0F33DFF8">
+            <wp:extent cx="5943600" cy="970280"/>
+            <wp:effectExtent l="0" t="0" r="0" b="0"/>
+            <wp:docPr id="4" name="Picture 4"/>
+            <wp:cNvGraphicFramePr>
+              <a:graphicFrameLocks xmlns:a="http://schemas.openxmlformats.org/drawingml/2006/main" noChangeAspect="1"/>
+            </wp:cNvGraphicFramePr>
+            <a:graphic xmlns:a="http://schemas.openxmlformats.org/drawingml/2006/main">
+              <a:graphicData uri="http://schemas.openxmlformats.org/drawingml/2006/picture">
+                <pic:pic xmlns:pic="http://schemas.openxmlformats.org/drawingml/2006/picture">
+                  <pic:nvPicPr>
+                    <pic:cNvPr id="4" name="APPL-income.png"/>
+                    <pic:cNvPicPr/>
+                  </pic:nvPicPr>
+                  <pic:blipFill>
+                    <a:blip r:embed="rId8">
+                      <a:extLst>
+                        <a:ext uri="{28A0092B-C50C-407E-A947-70E740481C1C}">
+                          <a14:useLocalDpi xmlns:a14="http://schemas.microsoft.com/office/drawing/2010/main" val="0"/>
+                        </a:ext>
+                      </a:extLst>
+                    </a:blip>
+                    <a:stretch>
+                      <a:fillRect/>
+                    </a:stretch>
+                  </pic:blipFill>
+                  <pic:spPr>
+                    <a:xfrm>
+                      <a:off x="0" y="0"/>
+                      <a:ext cx="5943600" cy="970280"/>
+                    </a:xfrm>
+                    <a:prstGeom prst="rect">
+                      <a:avLst/>
+                    </a:prstGeom>
+                  </pic:spPr>
+                </pic:pic>
+              </a:graphicData>
+            </a:graphic>
+          </wp:inline>
+        </w:drawing>
+      </w:r>
+    </w:p>
+    <w:p>
+      <w:pPr>
+        <w:rPr>
+          <w:rFonts w:ascii="Times New Roman" w:hAnsi="Times New Roman" w:cs="Times New Roman"/>
+        </w:rPr>
+      </w:pPr>
+      <w:r>
+        <w:rPr>
+          <w:rFonts w:ascii="Times New Roman" w:hAnsi="Times New Roman" w:cs="Times New Roman"/>
+          <w:noProof/>
+        </w:rPr>
+        <w:drawing>
+          <wp:inline distT="0" distB="0" distL="0" distR="0" wp14:anchorId="75742001" wp14:editId="402159E4">
+            <wp:extent cx="5943600" cy="1715770"/>
+            <wp:effectExtent l="0" t="0" r="0" b="0"/>
+            <wp:docPr id="5" name="Picture 5"/>
+            <wp:cNvGraphicFramePr>
+              <a:graphicFrameLocks xmlns:a="http://schemas.openxmlformats.org/drawingml/2006/main" noChangeAspect="1"/>
+            </wp:cNvGraphicFramePr>
+            <a:graphic xmlns:a="http://schemas.openxmlformats.org/drawingml/2006/main">
+              <a:graphicData uri="http://schemas.openxmlformats.org/drawingml/2006/picture">
+                <pic:pic xmlns:pic="http://schemas.openxmlformats.org/drawingml/2006/picture">
+                  <pic:nvPicPr>
+                    <pic:cNvPr id="5" name="APPL-expenses.png"/>
+                    <pic:cNvPicPr/>
+                  </pic:nvPicPr>
+                  <pic:blipFill>
+                    <a:blip r:embed="rId9">
+                      <a:extLst>
+                        <a:ext uri="{28A0092B-C50C-407E-A947-70E740481C1C}">
+                          <a14:useLocalDpi xmlns:a14="http://schemas.microsoft.com/office/drawing/2010/main" val="0"/>
+                        </a:ext>
+                      </a:extLst>
+                    </a:blip>
+                    <a:stretch>
+                      <a:fillRect/>
+                    </a:stretch>
+                  </pic:blipFill>
+                  <pic:spPr>
+                    <a:xfrm>
+                      <a:off x="0" y="0"/>
+                      <a:ext cx="5943600" cy="1715770"/>
+                    </a:xfrm>
+                    <a:prstGeom prst="rect">
+                      <a:avLst/>
+                    </a:prstGeom>
+                  </pic:spPr>
+                </pic:pic>
+              </a:graphicData>
+            </a:graphic>
+          </wp:inline>
+        </w:drawing>
+      </w:r>
+    </w:p>
+    <w:p>
+      <w:pPr>
+        <w:rPr>
+          <w:rFonts w:ascii="Times New Roman" w:hAnsi="Times New Roman" w:cs="Times New Roman"/>
+        </w:rPr>
+      </w:pPr>
+      <w:r>
+        <w:rPr>
+          <w:rFonts w:ascii="Times New Roman" w:hAnsi="Times New Roman" w:cs="Times New Roman"/>
+          <w:noProof/>
+        </w:rPr>
+        <w:drawing>
+          <wp:inline distT="0" distB="0" distL="0" distR="0" wp14:anchorId="2EA5F2EA" wp14:editId="4F8CCA39">
+            <wp:extent cx="5943600" cy="944245"/>
+            <wp:effectExtent l="0" t="0" r="0" b="0"/>
+            <wp:docPr id="6" name="Picture 6"/>
+            <wp:cNvGraphicFramePr>
+              <a:graphicFrameLocks xmlns:a="http://schemas.openxmlformats.org/drawingml/2006/main" noChangeAspect="1"/>
+            </wp:cNvGraphicFramePr>
+            <a:graphic xmlns:a="http://schemas.openxmlformats.org/drawingml/2006/main">
+              <a:graphicData uri="http://schemas.openxmlformats.org/drawingml/2006/picture">
+                <pic:pic xmlns:pic="http://schemas.openxmlformats.org/drawingml/2006/picture">
+                  <pic:nvPicPr>
+                    <pic:cNvPr id="6" name="APPL-tax.png"/>
+                    <pic:cNvPicPr/>
+                  </pic:nvPicPr>
+                  <pic:blipFill>
+                    <a:blip r:embed="rId10">
+                      <a:extLst>
+                        <a:ext uri="{28A0092B-C50C-407E-A947-70E740481C1C}">
+                          <a14:useLocalDpi xmlns:a14="http://schemas.microsoft.com/office/drawing/2010/main" val="0"/>
+                        </a:ext>
+                      </a:extLst>
+                    </a:blip>
+                    <a:stretch>
+                      <a:fillRect/>
+                    </a:stretch>
+                  </pic:blipFill>
+                  <pic:spPr>
+                    <a:xfrm>
+                      <a:off x="0" y="0"/>
+                      <a:ext cx="5943600" cy="944245"/>
+                    </a:xfrm>
+                    <a:prstGeom prst="rect">
+                      <a:avLst/>
+                    </a:prstGeom>
+                  </pic:spPr>
+                </pic:pic>
+              </a:graphicData>
+            </a:graphic>
+          </wp:inline>
+        </w:drawing>
+      </w:r>
+    </w:p>
+    <w:p>
+      <w:pPr>
+        <w:rPr>
+          <w:rFonts w:ascii="Times New Roman" w:hAnsi="Times New Roman" w:cs="Times New Roman"/>
+          <w:b/>
+        </w:rPr>
+      </w:pPr>
+    </w:p>
+    <w:p>
+      <w:pPr>
+        <w:rPr>
+          <w:rFonts w:ascii="Times New Roman" w:hAnsi="Times New Roman" w:cs="Times New Roman"/>
+          <w:b/>
+        </w:rPr>
+      </w:pPr>
+      <w:bookmarkStart w:id="0" w:name="_GoBack"/>
+      <w:bookmarkEnd w:id="0"/>
+      <w:r>
+        <w:rPr>
+          <w:rFonts w:ascii="Times New Roman" w:hAnsi="Times New Roman" w:cs="Times New Roman"/>
+          <w:b/>
+        </w:rPr>
+        <w:t>What-if scenarios</w:t>
+      </w:r>
+    </w:p>
+    <w:p>
+      <w:pPr>
+        <w:spacing w:after="0" w:line="240" w:lineRule="auto"/>
+        <w:rPr>
+          <w:rFonts w:ascii="Times New Roman" w:hAnsi="Times New Roman" w:cs="Times New Roman"/>
+        </w:rPr>
+      </w:pPr>
+      <w:r>
+        <w:rPr>
+          <w:rFonts w:ascii="Times New Roman" w:hAnsi="Times New Roman" w:cs="Times New Roman"/>
+        </w:rPr>
+        <w:t xml:space="preserve">China is 20% of Apple’s sales. If sales </w:t>
+      </w:r>
+      <w:r>
+        <w:rPr>
+          <w:rFonts w:ascii="Times New Roman" w:hAnsi="Times New Roman" w:cs="Times New Roman"/>
+        </w:rPr>
+        <w:t xml:space="preserve">decline </w:t>
+      </w:r>
+      <w:r>
+        <w:rPr>
+          <w:rFonts w:ascii="Times New Roman" w:hAnsi="Times New Roman" w:cs="Times New Roman"/>
+        </w:rPr>
+        <w:t>by 25% in China, what happens to Apple’s profits?</w:t>
+      </w:r>
+    </w:p>
+    <w:p>
+      <w:pPr>
+        <w:spacing w:after="0" w:line="240" w:lineRule="auto"/>
+        <w:rPr>
+          <w:rFonts w:ascii="Times New Roman" w:hAnsi="Times New Roman" w:cs="Times New Roman"/>
+        </w:rPr>
+      </w:pPr>
+      <w:r>
+        <w:rPr>
+          <w:rFonts w:ascii="Times New Roman" w:hAnsi="Times New Roman" w:cs="Times New Roman"/>
+        </w:rPr>
+        <w:t>(then how many years?)</w:t>
+      </w:r>
+    </w:p>
+    <w:p>
+      <w:pPr>
+        <w:rPr>
+          <w:rFonts w:ascii="Times New Roman" w:hAnsi="Times New Roman" w:cs="Times New Roman"/>
+        </w:rPr>
+      </w:pPr>
+    </w:p>
+    <w:p>
+      <w:pPr>
+        <w:spacing w:after="0" w:line="240" w:lineRule="auto"/>
+        <w:rPr>
+          <w:rFonts w:ascii="Times New Roman" w:hAnsi="Times New Roman" w:cs="Times New Roman"/>
+        </w:rPr>
+      </w:pPr>
+      <w:r>
+        <w:rPr>
+          <w:rFonts w:ascii="Times New Roman" w:hAnsi="Times New Roman" w:cs="Times New Roman"/>
+        </w:rPr>
+        <w:t>If Apple’s tax rate goes up by 5% (from 15% to 20%), what happens to Apple’s net profit?</w:t>
+      </w:r>
+      <w:r>
+        <w:rPr>
+          <w:rFonts w:ascii="Times New Roman" w:hAnsi="Times New Roman" w:cs="Times New Roman"/>
+        </w:rPr>
+        <w:br/>
+      </w:r>
+      <w:r>
+        <w:rPr>
+          <w:rFonts w:ascii="Times New Roman" w:hAnsi="Times New Roman" w:cs="Times New Roman"/>
+        </w:rPr>
+        <w:t>(then how many years?)</w:t>
+      </w:r>
+    </w:p>
+    <w:p>
+      <w:pPr>
+        <w:rPr>
+          <w:rFonts w:ascii="Times New Roman" w:hAnsi="Times New Roman" w:cs="Times New Roman"/>
+        </w:rPr>
+      </w:pPr>
+    </w:p>
+    <w:p>
+      <w:pPr>
+        <w:spacing w:after="0" w:line="240" w:lineRule="auto"/>
+        <w:rPr>
+          <w:rFonts w:ascii="Times New Roman" w:hAnsi="Times New Roman" w:cs="Times New Roman"/>
+        </w:rPr>
+      </w:pPr>
+      <w:r>
+        <w:rPr>
+          <w:rFonts w:ascii="Times New Roman" w:hAnsi="Times New Roman" w:cs="Times New Roman"/>
+        </w:rPr>
+        <w:t xml:space="preserve">If </w:t>
       </w:r>
       <w:proofErr w:type="spellStart"/>
       <w:r>
         <w:rPr>
           <w:rFonts w:ascii="Times New Roman" w:hAnsi="Times New Roman" w:cs="Times New Roman"/>
         </w:rPr>
-        <w:t>iphones</w:t>
+        <w:t>i</w:t>
       </w:r>
       <w:proofErr w:type="spellEnd"/>
       <w:r>
         <w:rPr>
           <w:rFonts w:ascii="Times New Roman" w:hAnsi="Times New Roman" w:cs="Times New Roman"/>
         </w:rPr>
-        <w:t xml:space="preserve">, </w:t>
+        <w:t>-phones are 60% of Apple’s revenue, what happens if people change their phones every 3 years instead of every 2 years?</w:t>
+      </w:r>
+    </w:p>
+    <w:p>
+      <w:pPr>
+        <w:spacing w:after="0" w:line="240" w:lineRule="auto"/>
+        <w:rPr>
+          <w:rFonts w:ascii="Times New Roman" w:hAnsi="Times New Roman" w:cs="Times New Roman"/>
+        </w:rPr>
+      </w:pPr>
+      <w:r>
+        <w:rPr>
+          <w:rFonts w:ascii="Times New Roman" w:hAnsi="Times New Roman" w:cs="Times New Roman"/>
+        </w:rPr>
+        <w:t>(then how many years?)</w:t>
+      </w:r>
+    </w:p>
+    <w:p>
+      <w:pPr>
+        <w:rPr>
+          <w:rFonts w:ascii="Times New Roman" w:hAnsi="Times New Roman" w:cs="Times New Roman"/>
+        </w:rPr>
+      </w:pPr>
+    </w:p>
+    <w:p>
+      <w:pPr>
+        <w:spacing w:after="0" w:line="240" w:lineRule="auto"/>
+        <w:rPr>
+          <w:rFonts w:ascii="Times New Roman" w:hAnsi="Times New Roman" w:cs="Times New Roman"/>
+        </w:rPr>
+      </w:pPr>
+      <w:r>
+        <w:rPr>
+          <w:rFonts w:ascii="Times New Roman" w:hAnsi="Times New Roman" w:cs="Times New Roman"/>
+        </w:rPr>
+        <w:t xml:space="preserve">What happens if Apple cuts the price of its </w:t>
       </w:r>
       <w:proofErr w:type="spellStart"/>
       <w:r>
         <w:rPr>
           <w:rFonts w:ascii="Times New Roman" w:hAnsi="Times New Roman" w:cs="Times New Roman"/>
         </w:rPr>
-        <w:t>ipads</w:t>
+        <w:t>i</w:t>
       </w:r>
       <w:proofErr w:type="spellEnd"/>
       <w:r>
         <w:rPr>
           <w:rFonts w:ascii="Times New Roman" w:hAnsi="Times New Roman" w:cs="Times New Roman"/>
         </w:rPr>
-        <w:t xml:space="preserve">, </w:t>
-      </w:r>
-      <w:proofErr w:type="spellStart"/>
-      <w:r>
-        <w:rPr>
-          <w:rFonts w:ascii="Times New Roman" w:hAnsi="Times New Roman" w:cs="Times New Roman"/>
-        </w:rPr>
-        <w:t>airpods</w:t>
-      </w:r>
-      <w:proofErr w:type="spellEnd"/>
-      <w:r>
-        <w:rPr>
-          <w:rFonts w:ascii="Times New Roman" w:hAnsi="Times New Roman" w:cs="Times New Roman"/>
-        </w:rPr>
-        <w:t xml:space="preserve"> and </w:t>
-      </w:r>
-      <w:proofErr w:type="spellStart"/>
-      <w:r>
-        <w:rPr>
-          <w:rFonts w:ascii="Times New Roman" w:hAnsi="Times New Roman" w:cs="Times New Roman"/>
-        </w:rPr>
-        <w:t>macbooks</w:t>
-      </w:r>
-      <w:proofErr w:type="spellEnd"/>
-      <w:r>
-        <w:rPr>
-          <w:rFonts w:ascii="Times New Roman" w:hAnsi="Times New Roman" w:cs="Times New Roman"/>
-        </w:rPr>
-        <w:t xml:space="preserve"> is expected to be $150 billion.</w:t>
-      </w:r>
-    </w:p>
-    <w:p>
-      <w:pPr>
-        <w:rPr>
-          <w:rFonts w:ascii="Times New Roman" w:hAnsi="Times New Roman" w:cs="Times New Roman"/>
-        </w:rPr>
-      </w:pPr>
-    </w:p>
-    <w:p>
-      <w:pPr>
-        <w:rPr>
-          <w:rFonts w:ascii="Times New Roman" w:hAnsi="Times New Roman" w:cs="Times New Roman"/>
-        </w:rPr>
-      </w:pPr>
-      <w:r>
-        <w:rPr>
-          <w:rFonts w:ascii="Times New Roman" w:hAnsi="Times New Roman" w:cs="Times New Roman"/>
-        </w:rPr>
-        <w:t>What should Apple’s gross profit be?</w:t>
-      </w:r>
-    </w:p>
-    <w:p>
-      <w:pPr>
-        <w:rPr>
-          <w:rFonts w:ascii="Times New Roman" w:hAnsi="Times New Roman" w:cs="Times New Roman"/>
-        </w:rPr>
-      </w:pPr>
-    </w:p>
-    <w:p>
-      <w:pPr>
-        <w:rPr>
-          <w:rFonts w:ascii="Times New Roman" w:hAnsi="Times New Roman" w:cs="Times New Roman"/>
-        </w:rPr>
-      </w:pPr>
-      <w:r>
-        <w:rPr>
-          <w:rFonts w:ascii="Times New Roman" w:hAnsi="Times New Roman" w:cs="Times New Roman"/>
-        </w:rPr>
-        <w:t>The cost of stores, employees, research advert</w:t>
-      </w:r>
-      <w:r>
-        <w:rPr>
-          <w:rFonts w:ascii="Times New Roman" w:hAnsi="Times New Roman" w:cs="Times New Roman"/>
-        </w:rPr>
-        <w:t>ising, etc. is expected to be $3</w:t>
-      </w:r>
-      <w:r>
-        <w:rPr>
-          <w:rFonts w:ascii="Times New Roman" w:hAnsi="Times New Roman" w:cs="Times New Roman"/>
-        </w:rPr>
-        <w:t xml:space="preserve">5 billion. These are </w:t>
-      </w:r>
-      <w:r>
-        <w:rPr>
-          <w:rFonts w:ascii="Times New Roman" w:hAnsi="Times New Roman" w:cs="Times New Roman"/>
-          <w:u w:val="single"/>
-        </w:rPr>
-        <w:t>operating expenses</w:t>
-      </w:r>
-      <w:r>
-        <w:rPr>
-          <w:rFonts w:ascii="Times New Roman" w:hAnsi="Times New Roman" w:cs="Times New Roman"/>
-        </w:rPr>
-        <w:t>.</w:t>
-      </w:r>
-    </w:p>
-    <w:p>
-      <w:pPr>
-        <w:rPr>
-          <w:rFonts w:ascii="Times New Roman" w:hAnsi="Times New Roman" w:cs="Times New Roman"/>
-        </w:rPr>
-      </w:pPr>
-    </w:p>
-    <w:p>
-      <w:pPr>
-        <w:rPr>
-          <w:rFonts w:ascii="Times New Roman" w:hAnsi="Times New Roman" w:cs="Times New Roman"/>
-        </w:rPr>
-      </w:pPr>
-      <w:r>
-        <w:rPr>
-          <w:rFonts w:ascii="Times New Roman" w:hAnsi="Times New Roman" w:cs="Times New Roman"/>
-        </w:rPr>
-        <w:t>How much operating profit will Apple make?</w:t>
-      </w:r>
-    </w:p>
-    <w:p>
-      <w:pPr>
-        <w:rPr>
-          <w:rFonts w:ascii="Times New Roman" w:hAnsi="Times New Roman" w:cs="Times New Roman"/>
-        </w:rPr>
-      </w:pPr>
-    </w:p>
-    <w:p>
-      <w:pPr>
-        <w:rPr>
-          <w:rFonts w:ascii="Times New Roman" w:hAnsi="Times New Roman" w:cs="Times New Roman"/>
-        </w:rPr>
-      </w:pPr>
-      <w:r>
-        <w:rPr>
-          <w:rFonts w:ascii="Times New Roman" w:hAnsi="Times New Roman" w:cs="Times New Roman"/>
-        </w:rPr>
-        <w:t xml:space="preserve">If Apple pays taxes of 15%, how much </w:t>
-      </w:r>
-      <w:r>
-        <w:rPr>
-          <w:rFonts w:ascii="Times New Roman" w:hAnsi="Times New Roman" w:cs="Times New Roman"/>
-          <w:u w:val="single"/>
-        </w:rPr>
-        <w:t>net profit</w:t>
-      </w:r>
-      <w:r>
-        <w:rPr>
-          <w:rFonts w:ascii="Times New Roman" w:hAnsi="Times New Roman" w:cs="Times New Roman"/>
-        </w:rPr>
-        <w:t xml:space="preserve"> will Apple make?</w:t>
-      </w:r>
-    </w:p>
-    <w:p>
-      <w:pPr>
-        <w:rPr>
-          <w:rFonts w:ascii="Times New Roman" w:hAnsi="Times New Roman" w:cs="Times New Roman"/>
-        </w:rPr>
-      </w:pPr>
-    </w:p>
-    <w:p>
-      <w:pPr>
-        <w:rPr>
-          <w:rFonts w:ascii="Times New Roman" w:hAnsi="Times New Roman" w:cs="Times New Roman"/>
-        </w:rPr>
-      </w:pPr>
-    </w:p>
-    <w:p>
-      <w:pPr>
-        <w:rPr>
-          <w:rFonts w:ascii="Times New Roman" w:hAnsi="Times New Roman" w:cs="Times New Roman"/>
-        </w:rPr>
-      </w:pPr>
-      <w:r>
-        <w:rPr>
-          <w:rFonts w:ascii="Times New Roman" w:hAnsi="Times New Roman" w:cs="Times New Roman"/>
-        </w:rPr>
-        <w:t>Apple has 4.7 billion shares. How much of that net profit goes to each shareholder?</w:t>
-      </w:r>
-    </w:p>
-    <w:p>
-      <w:pPr>
-        <w:rPr>
-          <w:rFonts w:ascii="Times New Roman" w:hAnsi="Times New Roman" w:cs="Times New Roman"/>
-        </w:rPr>
-      </w:pPr>
-    </w:p>
-    <w:p>
-      <w:pPr>
-        <w:rPr>
-          <w:rFonts w:ascii="Times New Roman" w:hAnsi="Times New Roman" w:cs="Times New Roman"/>
-        </w:rPr>
-      </w:pPr>
-    </w:p>
-    <w:p>
-      <w:pPr>
-        <w:rPr>
-          <w:rFonts w:ascii="Times New Roman" w:hAnsi="Times New Roman" w:cs="Times New Roman"/>
-        </w:rPr>
-      </w:pPr>
-    </w:p>
-    <w:p>
-      <w:pPr>
-        <w:rPr>
-          <w:rFonts w:ascii="Times New Roman" w:hAnsi="Times New Roman" w:cs="Times New Roman"/>
-        </w:rPr>
-      </w:pPr>
-      <w:r>
-        <w:rPr>
-          <w:rFonts w:ascii="Times New Roman" w:hAnsi="Times New Roman" w:cs="Times New Roman"/>
-        </w:rPr>
-        <w:t>If Apple gives all of those profits to its shareholder</w:t>
-      </w:r>
-      <w:r>
-        <w:rPr>
-          <w:rFonts w:ascii="Times New Roman" w:hAnsi="Times New Roman" w:cs="Times New Roman"/>
-        </w:rPr>
-        <w:t>s</w:t>
-      </w:r>
-      <w:r>
-        <w:rPr>
-          <w:rFonts w:ascii="Times New Roman" w:hAnsi="Times New Roman" w:cs="Times New Roman"/>
-        </w:rPr>
-        <w:t xml:space="preserve">, how </w:t>
-      </w:r>
-      <w:r>
-        <w:rPr>
-          <w:rFonts w:ascii="Times New Roman" w:hAnsi="Times New Roman" w:cs="Times New Roman"/>
-        </w:rPr>
-        <w:t>many years will it take for Apple shareholders to get back the $175 the shares cost today?</w:t>
-      </w:r>
-    </w:p>
-    <w:p>
-      <w:pPr>
-        <w:rPr>
-          <w:rFonts w:ascii="Times New Roman" w:hAnsi="Times New Roman" w:cs="Times New Roman"/>
-        </w:rPr>
-      </w:pPr>
-      <w:r>
-        <w:rPr>
-          <w:rFonts w:ascii="Times New Roman" w:hAnsi="Times New Roman" w:cs="Times New Roman"/>
-        </w:rPr>
-        <w:br/>
-      </w:r>
-    </w:p>
-    <w:p>
-      <w:pPr>
-        <w:rPr>
-          <w:rFonts w:ascii="Times New Roman" w:hAnsi="Times New Roman" w:cs="Times New Roman"/>
-        </w:rPr>
-      </w:pPr>
-    </w:p>
-    <w:p>
-      <w:pPr>
-        <w:rPr>
-          <w:rFonts w:ascii="Times New Roman" w:hAnsi="Times New Roman" w:cs="Times New Roman"/>
-        </w:rPr>
-      </w:pPr>
-    </w:p>
-    <w:p>
-      <w:pPr>
-        <w:rPr>
-          <w:rFonts w:ascii="Times New Roman" w:hAnsi="Times New Roman" w:cs="Times New Roman"/>
-        </w:rPr>
-      </w:pPr>
-      <w:r>
-        <w:rPr>
-          <w:rFonts w:ascii="Times New Roman" w:hAnsi="Times New Roman" w:cs="Times New Roman"/>
-        </w:rPr>
-        <w:t xml:space="preserve">China is 20% of Apple’s sales. If sales </w:t>
-      </w:r>
-      <w:r>
-        <w:rPr>
-          <w:rFonts w:ascii="Times New Roman" w:hAnsi="Times New Roman" w:cs="Times New Roman"/>
-        </w:rPr>
-        <w:t xml:space="preserve">decline </w:t>
-      </w:r>
-      <w:r>
-        <w:rPr>
-          <w:rFonts w:ascii="Times New Roman" w:hAnsi="Times New Roman" w:cs="Times New Roman"/>
-        </w:rPr>
-        <w:t>by 25% in China, what happens to Apple’s profits?</w:t>
-      </w:r>
-    </w:p>
-    <w:p>
-      <w:pPr>
-        <w:rPr>
-          <w:rFonts w:ascii="Times New Roman" w:hAnsi="Times New Roman" w:cs="Times New Roman"/>
-        </w:rPr>
-      </w:pPr>
+        <w:t>-phones by 10%?</w:t>
+      </w:r>
+      <w:r>
+        <w:rPr>
+          <w:rFonts w:ascii="Times New Roman" w:hAnsi="Times New Roman" w:cs="Times New Roman"/>
+        </w:rPr>
+        <w:br/>
+      </w:r>
       <w:r>
         <w:rPr>
           <w:rFonts w:ascii="Times New Roman" w:hAnsi="Times New Roman" w:cs="Times New Roman"/>
@@ -1075,167 +1766,32 @@
     </w:p>
     <w:p>
       <w:pPr>
-        <w:rPr>
-          <w:rFonts w:ascii="Times New Roman" w:hAnsi="Times New Roman" w:cs="Times New Roman"/>
-        </w:rPr>
-      </w:pPr>
-      <w:r>
-        <w:rPr>
-          <w:rFonts w:ascii="Times New Roman" w:hAnsi="Times New Roman" w:cs="Times New Roman"/>
-        </w:rPr>
-        <w:t>If Apple’s tax rate goes up by 5% (from 15% to 20%), what happens to Apple’s net profit?</w:t>
-      </w:r>
-    </w:p>
-    <w:p>
-      <w:pPr>
-        <w:rPr>
-          <w:rFonts w:ascii="Times New Roman" w:hAnsi="Times New Roman" w:cs="Times New Roman"/>
-        </w:rPr>
-      </w:pPr>
-      <w:r>
-        <w:rPr>
-          <w:rFonts w:ascii="Times New Roman" w:hAnsi="Times New Roman" w:cs="Times New Roman"/>
-        </w:rPr>
-        <w:lastRenderedPageBreak/>
+        <w:spacing w:after="0" w:line="240" w:lineRule="auto"/>
+        <w:rPr>
+          <w:rFonts w:ascii="Times New Roman" w:hAnsi="Times New Roman" w:cs="Times New Roman"/>
+        </w:rPr>
+      </w:pPr>
+      <w:r>
+        <w:rPr>
+          <w:rFonts w:ascii="Times New Roman" w:hAnsi="Times New Roman" w:cs="Times New Roman"/>
+        </w:rPr>
+        <w:t>Apple is developing an electric car. If it sells 1 million cars per year at $50,000 each. How much extra revenue will it earn?</w:t>
+      </w:r>
+      <w:r>
+        <w:rPr>
+          <w:rFonts w:ascii="Times New Roman" w:hAnsi="Times New Roman" w:cs="Times New Roman"/>
+        </w:rPr>
+        <w:br/>
+      </w:r>
+      <w:r>
+        <w:rPr>
+          <w:rFonts w:ascii="Times New Roman" w:hAnsi="Times New Roman" w:cs="Times New Roman"/>
+        </w:rPr>
         <w:t>(then how many years?)</w:t>
       </w:r>
     </w:p>
-    <w:p>
-      <w:pPr>
-        <w:rPr>
-          <w:rFonts w:ascii="Times New Roman" w:hAnsi="Times New Roman" w:cs="Times New Roman"/>
-        </w:rPr>
-      </w:pPr>
-    </w:p>
-    <w:p>
-      <w:pPr>
-        <w:rPr>
-          <w:rFonts w:ascii="Times New Roman" w:hAnsi="Times New Roman" w:cs="Times New Roman"/>
-        </w:rPr>
-      </w:pPr>
-      <w:r>
-        <w:rPr>
-          <w:rFonts w:ascii="Times New Roman" w:hAnsi="Times New Roman" w:cs="Times New Roman"/>
-        </w:rPr>
-        <w:t xml:space="preserve">If </w:t>
-      </w:r>
-      <w:proofErr w:type="spellStart"/>
-      <w:r>
-        <w:rPr>
-          <w:rFonts w:ascii="Times New Roman" w:hAnsi="Times New Roman" w:cs="Times New Roman"/>
-        </w:rPr>
-        <w:t>i</w:t>
-      </w:r>
-      <w:proofErr w:type="spellEnd"/>
-      <w:r>
-        <w:rPr>
-          <w:rFonts w:ascii="Times New Roman" w:hAnsi="Times New Roman" w:cs="Times New Roman"/>
-        </w:rPr>
-        <w:t>-phones are 60% of Apple’s revenue, what happens if people change their phones every 3 years instead of every 2 years?</w:t>
-      </w:r>
-    </w:p>
-    <w:p>
-      <w:pPr>
-        <w:rPr>
-          <w:rFonts w:ascii="Times New Roman" w:hAnsi="Times New Roman" w:cs="Times New Roman"/>
-        </w:rPr>
-      </w:pPr>
-      <w:r>
-        <w:rPr>
-          <w:rFonts w:ascii="Times New Roman" w:hAnsi="Times New Roman" w:cs="Times New Roman"/>
-        </w:rPr>
-        <w:t>(then how many years?)</w:t>
-      </w:r>
-    </w:p>
-    <w:p>
-      <w:pPr>
-        <w:rPr>
-          <w:rFonts w:ascii="Times New Roman" w:hAnsi="Times New Roman" w:cs="Times New Roman"/>
-        </w:rPr>
-      </w:pPr>
-    </w:p>
-    <w:p>
-      <w:pPr>
-        <w:rPr>
-          <w:rFonts w:ascii="Times New Roman" w:hAnsi="Times New Roman" w:cs="Times New Roman"/>
-        </w:rPr>
-      </w:pPr>
-      <w:r>
-        <w:rPr>
-          <w:rFonts w:ascii="Times New Roman" w:hAnsi="Times New Roman" w:cs="Times New Roman"/>
-        </w:rPr>
-        <w:t xml:space="preserve">What happens if Apple cuts the price of its </w:t>
-      </w:r>
-      <w:proofErr w:type="spellStart"/>
-      <w:r>
-        <w:rPr>
-          <w:rFonts w:ascii="Times New Roman" w:hAnsi="Times New Roman" w:cs="Times New Roman"/>
-        </w:rPr>
-        <w:t>i</w:t>
-      </w:r>
-      <w:proofErr w:type="spellEnd"/>
-      <w:r>
-        <w:rPr>
-          <w:rFonts w:ascii="Times New Roman" w:hAnsi="Times New Roman" w:cs="Times New Roman"/>
-        </w:rPr>
-        <w:t>-phones by 10%?</w:t>
-      </w:r>
-    </w:p>
-    <w:p>
-      <w:pPr>
-        <w:rPr>
-          <w:rFonts w:ascii="Times New Roman" w:hAnsi="Times New Roman" w:cs="Times New Roman"/>
-        </w:rPr>
-      </w:pPr>
-      <w:r>
-        <w:rPr>
-          <w:rFonts w:ascii="Times New Roman" w:hAnsi="Times New Roman" w:cs="Times New Roman"/>
-        </w:rPr>
-        <w:t>(then how many years?)</w:t>
-      </w:r>
-    </w:p>
-    <w:p>
-      <w:pPr>
-        <w:rPr>
-          <w:rFonts w:ascii="Times New Roman" w:hAnsi="Times New Roman" w:cs="Times New Roman"/>
-        </w:rPr>
-      </w:pPr>
-    </w:p>
-    <w:p>
-      <w:pPr>
-        <w:rPr>
-          <w:rFonts w:ascii="Times New Roman" w:hAnsi="Times New Roman" w:cs="Times New Roman"/>
-        </w:rPr>
-      </w:pPr>
-    </w:p>
-    <w:p>
-      <w:pPr>
-        <w:rPr>
-          <w:rFonts w:ascii="Times New Roman" w:hAnsi="Times New Roman" w:cs="Times New Roman"/>
-        </w:rPr>
-      </w:pPr>
-      <w:r>
-        <w:rPr>
-          <w:rFonts w:ascii="Times New Roman" w:hAnsi="Times New Roman" w:cs="Times New Roman"/>
-        </w:rPr>
-        <w:t>Apple is developing an electric car. If it sells 1 million cars per year at $50,000 each. How much extra revenue will it earn?</w:t>
-      </w:r>
-    </w:p>
-    <w:p>
-      <w:pPr>
-        <w:rPr>
-          <w:rFonts w:ascii="Times New Roman" w:hAnsi="Times New Roman" w:cs="Times New Roman"/>
-        </w:rPr>
-      </w:pPr>
-      <w:r>
-        <w:rPr>
-          <w:rFonts w:ascii="Times New Roman" w:hAnsi="Times New Roman" w:cs="Times New Roman"/>
-        </w:rPr>
-        <w:t>(then how many years?)</w:t>
-      </w:r>
-    </w:p>
     <w:sectPr>
-      <w:headerReference w:type="default" r:id="rId8"/>
+      <w:headerReference w:type="default" r:id="rId11"/>
       <w:pgSz w:w="12240" w:h="15840"/>
       <w:pgMar w:top="1440" w:right="1440" w:bottom="1440" w:left="1440" w:header="720" w:footer="720" w:gutter="0"/>
       <w:cols w:space="720"/>
@@ -1312,25 +1868,7 @@
         <w:sz w:val="24"/>
         <w:szCs w:val="24"/>
       </w:rPr>
-      <w:t xml:space="preserve">BECA / Segal, </w:t>
-    </w:r>
-    <w:proofErr w:type="spellStart"/>
-    <w:r>
-      <w:rPr>
-        <w:rFonts w:asciiTheme="majorBidi" w:hAnsiTheme="majorBidi" w:cstheme="majorBidi"/>
-        <w:sz w:val="24"/>
-        <w:szCs w:val="24"/>
-      </w:rPr>
-      <w:t>Huson</w:t>
-    </w:r>
-    <w:proofErr w:type="spellEnd"/>
-    <w:r>
-      <w:rPr>
-        <w:rFonts w:asciiTheme="majorBidi" w:hAnsiTheme="majorBidi" w:cstheme="majorBidi"/>
-        <w:sz w:val="24"/>
-        <w:szCs w:val="24"/>
-      </w:rPr>
-      <w:t xml:space="preserve"> / Mathematics</w:t>
+      <w:t>BECA / Segal, Huson / Mathematics</w:t>
     </w:r>
     <w:r>
       <w:rPr>
@@ -1371,13 +1909,13 @@
 <file path=word/numbering.xml><?xml version="1.0" encoding="utf-8"?>
 <w:numbering xmlns:wpc="http://schemas.microsoft.com/office/word/2010/wordprocessingCanvas" xmlns:cx="http://schemas.microsoft.com/office/drawing/2014/chartex" xmlns:cx1="http://schemas.microsoft.com/office/drawing/2015/9/8/chartex" xmlns:cx2="http://schemas.microsoft.com/office/drawing/2015/10/21/chartex" xmlns:cx3="http://schemas.microsoft.com/office/drawing/2016/5/9/chartex" xmlns:cx4="http://schemas.microsoft.com/office/drawing/2016/5/10/chartex" xmlns:cx5="http://schemas.microsoft.com/office/drawing/2016/5/11/chartex" xmlns:cx6="http://schemas.microsoft.com/office/drawing/2016/5/12/chartex" xmlns:cx7="http://schemas.microsoft.com/office/drawing/2016/5/13/chartex" xmlns:cx8="http://schemas.microsoft.com/office/drawing/2016/5/14/chartex" xmlns:mc="http://schemas.openxmlformats.org/markup-compatibility/2006" xmlns:aink="http://schemas.microsoft.com/office/drawing/2016/ink" xmlns:am3d="http://schemas.microsoft.com/office/drawing/2017/model3d" xmlns:o="urn:schemas-microsoft-com:office:office" xmlns:r="http://schemas.openxmlformats.org/officeDocument/2006/relationships" xmlns:m="http://schemas.openxmlformats.org/officeDocument/2006/math" xmlns:v="urn:schemas-microsoft-com:vml" xmlns:wp14="http://schemas.microsoft.com/office/word/2010/wordprocessingDrawing" xmlns:wp="http://schemas.openxmlformats.org/drawingml/2006/wordprocessingDrawing" xmlns:w10="urn:schemas-microsoft-com:office:word" xmlns:w="http://schemas.openxmlformats.org/wordprocessingml/2006/main" xmlns:w14="http://schemas.microsoft.com/office/word/2010/wordml" xmlns:w15="http://schemas.microsoft.com/office/word/2012/wordml" xmlns:w16cid="http://schemas.microsoft.com/office/word/2016/wordml/cid" xmlns:w16se="http://schemas.microsoft.com/office/word/2015/wordml/symex" xmlns:wpg="http://schemas.microsoft.com/office/word/2010/wordprocessingGroup" xmlns:wpi="http://schemas.microsoft.com/office/word/2010/wordprocessingInk" xmlns:wne="http://schemas.microsoft.com/office/word/2006/wordml" xmlns:wps="http://schemas.microsoft.com/office/word/2010/wordprocessingShape" mc:Ignorable="w14 w15 w16se w16cid wp14">
   <w:abstractNum w:abstractNumId="0" w15:restartNumberingAfterBreak="0">
-    <w:nsid w:val="1BD20221"/>
+    <w:nsid w:val="0B487463"/>
     <w:multiLevelType w:val="hybridMultilevel"/>
-    <w:tmpl w:val="4384A744"/>
-    <w:lvl w:ilvl="0" w:tplc="0409000F">
+    <w:tmpl w:val="9C46B8A2"/>
+    <w:lvl w:ilvl="0" w:tplc="04090011">
       <w:start w:val="1"/>
       <w:numFmt w:val="decimal"/>
-      <w:lvlText w:val="%1."/>
+      <w:lvlText w:val="%1)"/>
       <w:lvlJc w:val="left"/>
       <w:pPr>
         <w:ind w:left="720" w:hanging="360"/>
@@ -1460,6 +1998,95 @@
     </w:lvl>
   </w:abstractNum>
   <w:abstractNum w:abstractNumId="1" w15:restartNumberingAfterBreak="0">
+    <w:nsid w:val="1BD20221"/>
+    <w:multiLevelType w:val="hybridMultilevel"/>
+    <w:tmpl w:val="4384A744"/>
+    <w:lvl w:ilvl="0" w:tplc="0409000F">
+      <w:start w:val="1"/>
+      <w:numFmt w:val="decimal"/>
+      <w:lvlText w:val="%1."/>
+      <w:lvlJc w:val="left"/>
+      <w:pPr>
+        <w:ind w:left="720" w:hanging="360"/>
+      </w:pPr>
+      <w:rPr>
+        <w:rFonts w:hint="default"/>
+      </w:rPr>
+    </w:lvl>
+    <w:lvl w:ilvl="1" w:tplc="04090019" w:tentative="1">
+      <w:start w:val="1"/>
+      <w:numFmt w:val="lowerLetter"/>
+      <w:lvlText w:val="%2."/>
+      <w:lvlJc w:val="left"/>
+      <w:pPr>
+        <w:ind w:left="1440" w:hanging="360"/>
+      </w:pPr>
+    </w:lvl>
+    <w:lvl w:ilvl="2" w:tplc="0409001B" w:tentative="1">
+      <w:start w:val="1"/>
+      <w:numFmt w:val="lowerRoman"/>
+      <w:lvlText w:val="%3."/>
+      <w:lvlJc w:val="right"/>
+      <w:pPr>
+        <w:ind w:left="2160" w:hanging="180"/>
+      </w:pPr>
+    </w:lvl>
+    <w:lvl w:ilvl="3" w:tplc="0409000F" w:tentative="1">
+      <w:start w:val="1"/>
+      <w:numFmt w:val="decimal"/>
+      <w:lvlText w:val="%4."/>
+      <w:lvlJc w:val="left"/>
+      <w:pPr>
+        <w:ind w:left="2880" w:hanging="360"/>
+      </w:pPr>
+    </w:lvl>
+    <w:lvl w:ilvl="4" w:tplc="04090019" w:tentative="1">
+      <w:start w:val="1"/>
+      <w:numFmt w:val="lowerLetter"/>
+      <w:lvlText w:val="%5."/>
+      <w:lvlJc w:val="left"/>
+      <w:pPr>
+        <w:ind w:left="3600" w:hanging="360"/>
+      </w:pPr>
+    </w:lvl>
+    <w:lvl w:ilvl="5" w:tplc="0409001B" w:tentative="1">
+      <w:start w:val="1"/>
+      <w:numFmt w:val="lowerRoman"/>
+      <w:lvlText w:val="%6."/>
+      <w:lvlJc w:val="right"/>
+      <w:pPr>
+        <w:ind w:left="4320" w:hanging="180"/>
+      </w:pPr>
+    </w:lvl>
+    <w:lvl w:ilvl="6" w:tplc="0409000F" w:tentative="1">
+      <w:start w:val="1"/>
+      <w:numFmt w:val="decimal"/>
+      <w:lvlText w:val="%7."/>
+      <w:lvlJc w:val="left"/>
+      <w:pPr>
+        <w:ind w:left="5040" w:hanging="360"/>
+      </w:pPr>
+    </w:lvl>
+    <w:lvl w:ilvl="7" w:tplc="04090019" w:tentative="1">
+      <w:start w:val="1"/>
+      <w:numFmt w:val="lowerLetter"/>
+      <w:lvlText w:val="%8."/>
+      <w:lvlJc w:val="left"/>
+      <w:pPr>
+        <w:ind w:left="5760" w:hanging="360"/>
+      </w:pPr>
+    </w:lvl>
+    <w:lvl w:ilvl="8" w:tplc="0409001B" w:tentative="1">
+      <w:start w:val="1"/>
+      <w:numFmt w:val="lowerRoman"/>
+      <w:lvlText w:val="%9."/>
+      <w:lvlJc w:val="right"/>
+      <w:pPr>
+        <w:ind w:left="6480" w:hanging="180"/>
+      </w:pPr>
+    </w:lvl>
+  </w:abstractNum>
+  <w:abstractNum w:abstractNumId="2" w15:restartNumberingAfterBreak="0">
     <w:nsid w:val="60810F9E"/>
     <w:multiLevelType w:val="hybridMultilevel"/>
     <w:tmpl w:val="99D64036"/>
@@ -1573,10 +2200,13 @@
     </w:lvl>
   </w:abstractNum>
   <w:num w:numId="1">
-    <w:abstractNumId w:val="0"/>
+    <w:abstractNumId w:val="1"/>
   </w:num>
   <w:num w:numId="2">
-    <w:abstractNumId w:val="1"/>
+    <w:abstractNumId w:val="2"/>
+  </w:num>
+  <w:num w:numId="3">
+    <w:abstractNumId w:val="0"/>
   </w:num>
 </w:numbering>
 </file>
@@ -1704,6 +2334,7 @@
     <w:lsdException w:name="HTML Sample" w:semiHidden="1" w:unhideWhenUsed="1"/>
     <w:lsdException w:name="HTML Typewriter" w:semiHidden="1" w:unhideWhenUsed="1"/>
     <w:lsdException w:name="HTML Variable" w:semiHidden="1" w:unhideWhenUsed="1"/>
+    <w:lsdException w:name="Normal Table" w:semiHidden="1" w:unhideWhenUsed="1"/>
     <w:lsdException w:name="annotation subject" w:semiHidden="1" w:unhideWhenUsed="1"/>
     <w:lsdException w:name="No List" w:semiHidden="1" w:unhideWhenUsed="1"/>
     <w:lsdException w:name="Outline List 1" w:semiHidden="1" w:unhideWhenUsed="1"/>
@@ -1747,8 +2378,10 @@
     <w:lsdException w:name="Table Elegant" w:semiHidden="1" w:unhideWhenUsed="1"/>
     <w:lsdException w:name="Table Professional" w:semiHidden="1" w:unhideWhenUsed="1"/>
     <w:lsdException w:name="Table Subtle 1" w:semiHidden="1" w:unhideWhenUsed="1"/>
+    <w:lsdException w:name="Table Subtle 2" w:semiHidden="1" w:unhideWhenUsed="1"/>
     <w:lsdException w:name="Table Web 1" w:semiHidden="1" w:unhideWhenUsed="1"/>
     <w:lsdException w:name="Table Web 2" w:semiHidden="1" w:unhideWhenUsed="1"/>
+    <w:lsdException w:name="Table Web 3" w:semiHidden="1" w:unhideWhenUsed="1"/>
     <w:lsdException w:name="Balloon Text" w:semiHidden="1" w:unhideWhenUsed="1"/>
     <w:lsdException w:name="Table Grid" w:uiPriority="39"/>
     <w:lsdException w:name="Table Theme" w:semiHidden="1" w:unhideWhenUsed="1"/>

</xml_diff>